<commit_message>
process documentayion: risk analysis and a timetable added
</commit_message>
<xml_diff>
--- a/Dokumentacja/dokumentacja procesowa.docx
+++ b/Dokumentacja/dokumentacja procesowa.docx
@@ -125,7 +125,7 @@
                     <a:blip r:embed="rId8" cstate="print">
                       <a:extLst>
                         <a:ext uri="{28A0092B-C50C-407E-A947-70E740481C1C}">
-                          <a14:useLocalDpi xmlns:a14="http://schemas.microsoft.com/office/drawing/2010/main" xmlns:wps="http://schemas.microsoft.com/office/word/2010/wordprocessingShape" xmlns:wpi="http://schemas.microsoft.com/office/word/2010/wordprocessingInk" xmlns:wpg="http://schemas.microsoft.com/office/word/2010/wordprocessingGroup" xmlns:w14="http://schemas.microsoft.com/office/word/2010/wordml" xmlns:w="http://schemas.openxmlformats.org/wordprocessingml/2006/main" xmlns:w10="urn:schemas-microsoft-com:office:word" xmlns:wp14="http://schemas.microsoft.com/office/word/2010/wordprocessingDrawing" xmlns:v="urn:schemas-microsoft-com:vml" xmlns:o="urn:schemas-microsoft-com:office:office" xmlns:mc="http://schemas.openxmlformats.org/markup-compatibility/2006" xmlns:wpc="http://schemas.microsoft.com/office/word/2010/wordprocessingCanvas" xmlns="" val="0"/>
+                          <a14:useLocalDpi xmlns="" xmlns:wpc="http://schemas.microsoft.com/office/word/2010/wordprocessingCanvas" xmlns:mc="http://schemas.openxmlformats.org/markup-compatibility/2006" xmlns:o="urn:schemas-microsoft-com:office:office" xmlns:v="urn:schemas-microsoft-com:vml" xmlns:wp14="http://schemas.microsoft.com/office/word/2010/wordprocessingDrawing" xmlns:w10="urn:schemas-microsoft-com:office:word" xmlns:w="http://schemas.openxmlformats.org/wordprocessingml/2006/main" xmlns:w14="http://schemas.microsoft.com/office/word/2010/wordml" xmlns:wpg="http://schemas.microsoft.com/office/word/2010/wordprocessingGroup" xmlns:wpi="http://schemas.microsoft.com/office/word/2010/wordprocessingInk" xmlns:wps="http://schemas.microsoft.com/office/word/2010/wordprocessingShape" xmlns:a14="http://schemas.microsoft.com/office/drawing/2010/main" val="0"/>
                         </a:ext>
                       </a:extLst>
                     </a:blip>
@@ -377,7 +377,7 @@
           <w:r>
             <w:fldChar w:fldCharType="separate"/>
           </w:r>
-          <w:hyperlink w:anchor="_Toc466462384" w:history="1">
+          <w:hyperlink w:anchor="_Toc466878668" w:history="1">
             <w:r>
               <w:rPr>
                 <w:rStyle w:val="Hipercze"/>
@@ -404,7 +404,7 @@
                 <w:noProof/>
                 <w:webHidden/>
               </w:rPr>
-              <w:instrText xml:space="preserve"> PAGEREF _Toc466462384 \h </w:instrText>
+              <w:instrText xml:space="preserve"> PAGEREF _Toc466878668 \h </w:instrText>
             </w:r>
             <w:r>
               <w:rPr>
@@ -448,7 +448,7 @@
               <w:lang w:eastAsia="pl-PL"/>
             </w:rPr>
           </w:pPr>
-          <w:hyperlink w:anchor="_Toc466462385" w:history="1">
+          <w:hyperlink w:anchor="_Toc466878669" w:history="1">
             <w:r>
               <w:rPr>
                 <w:rStyle w:val="Hipercze"/>
@@ -475,7 +475,7 @@
                 <w:noProof/>
                 <w:webHidden/>
               </w:rPr>
-              <w:instrText xml:space="preserve"> PAGEREF _Toc466462385 \h </w:instrText>
+              <w:instrText xml:space="preserve"> PAGEREF _Toc466878669 \h </w:instrText>
             </w:r>
             <w:r>
               <w:rPr>
@@ -519,7 +519,7 @@
               <w:lang w:eastAsia="pl-PL"/>
             </w:rPr>
           </w:pPr>
-          <w:hyperlink w:anchor="_Toc466462386" w:history="1">
+          <w:hyperlink w:anchor="_Toc466878670" w:history="1">
             <w:r>
               <w:rPr>
                 <w:rStyle w:val="Hipercze"/>
@@ -548,7 +548,7 @@
                 <w:noProof/>
                 <w:webHidden/>
               </w:rPr>
-              <w:instrText xml:space="preserve"> PAGEREF _Toc466462386 \h </w:instrText>
+              <w:instrText xml:space="preserve"> PAGEREF _Toc466878670 \h </w:instrText>
             </w:r>
             <w:r>
               <w:rPr>
@@ -592,7 +592,7 @@
               <w:lang w:eastAsia="pl-PL"/>
             </w:rPr>
           </w:pPr>
-          <w:hyperlink w:anchor="_Toc466462387" w:history="1">
+          <w:hyperlink w:anchor="_Toc466878671" w:history="1">
             <w:r>
               <w:rPr>
                 <w:rStyle w:val="Hipercze"/>
@@ -619,7 +619,7 @@
                 <w:noProof/>
                 <w:webHidden/>
               </w:rPr>
-              <w:instrText xml:space="preserve"> PAGEREF _Toc466462387 \h </w:instrText>
+              <w:instrText xml:space="preserve"> PAGEREF _Toc466878671 \h </w:instrText>
             </w:r>
             <w:r>
               <w:rPr>
@@ -663,7 +663,7 @@
               <w:lang w:eastAsia="pl-PL"/>
             </w:rPr>
           </w:pPr>
-          <w:hyperlink w:anchor="_Toc466462388" w:history="1">
+          <w:hyperlink w:anchor="_Toc466878672" w:history="1">
             <w:r>
               <w:rPr>
                 <w:rStyle w:val="Hipercze"/>
@@ -691,7 +691,7 @@
                 <w:noProof/>
                 <w:webHidden/>
               </w:rPr>
-              <w:instrText xml:space="preserve"> PAGEREF _Toc466462388 \h </w:instrText>
+              <w:instrText xml:space="preserve"> PAGEREF _Toc466878672 \h </w:instrText>
             </w:r>
             <w:r>
               <w:rPr>
@@ -735,7 +735,7 @@
               <w:lang w:eastAsia="pl-PL"/>
             </w:rPr>
           </w:pPr>
-          <w:hyperlink w:anchor="_Toc466462389" w:history="1">
+          <w:hyperlink w:anchor="_Toc466878673" w:history="1">
             <w:r>
               <w:rPr>
                 <w:rStyle w:val="Hipercze"/>
@@ -763,7 +763,7 @@
                 <w:noProof/>
                 <w:webHidden/>
               </w:rPr>
-              <w:instrText xml:space="preserve"> PAGEREF _Toc466462389 \h </w:instrText>
+              <w:instrText xml:space="preserve"> PAGEREF _Toc466878673 \h </w:instrText>
             </w:r>
             <w:r>
               <w:rPr>
@@ -796,7 +796,7 @@
         </w:p>
         <w:p>
           <w:pPr>
-            <w:pStyle w:val="Spistreci2"/>
+            <w:pStyle w:val="Spistreci1"/>
             <w:tabs>
               <w:tab w:val="right" w:leader="dot" w:pos="9062"/>
             </w:tabs>
@@ -807,13 +807,13 @@
               <w:lang w:eastAsia="pl-PL"/>
             </w:rPr>
           </w:pPr>
-          <w:hyperlink w:anchor="_Toc466462390" w:history="1">
+          <w:hyperlink w:anchor="_Toc466878674" w:history="1">
             <w:r>
               <w:rPr>
                 <w:rStyle w:val="Hipercze"/>
                 <w:noProof/>
               </w:rPr>
-              <w:t>Spis ilustracji</w:t>
+              <w:t>Analiza ryzyka</w:t>
             </w:r>
             <w:r>
               <w:rPr>
@@ -834,7 +834,7 @@
                 <w:noProof/>
                 <w:webHidden/>
               </w:rPr>
-              <w:instrText xml:space="preserve"> PAGEREF _Toc466462390 \h </w:instrText>
+              <w:instrText xml:space="preserve"> PAGEREF _Toc466878674 \h </w:instrText>
             </w:r>
             <w:r>
               <w:rPr>
@@ -866,6 +866,148 @@
           </w:hyperlink>
         </w:p>
         <w:p>
+          <w:pPr>
+            <w:pStyle w:val="Spistreci1"/>
+            <w:tabs>
+              <w:tab w:val="right" w:leader="dot" w:pos="9062"/>
+            </w:tabs>
+            <w:rPr>
+              <w:rFonts w:asciiTheme="minorHAnsi" w:eastAsiaTheme="minorEastAsia" w:hAnsiTheme="minorHAnsi"/>
+              <w:noProof/>
+              <w:sz w:val="22"/>
+              <w:lang w:eastAsia="pl-PL"/>
+            </w:rPr>
+          </w:pPr>
+          <w:hyperlink w:anchor="_Toc466878675" w:history="1">
+            <w:r>
+              <w:rPr>
+                <w:rStyle w:val="Hipercze"/>
+                <w:noProof/>
+              </w:rPr>
+              <w:t>Harmonogram</w:t>
+            </w:r>
+            <w:r>
+              <w:rPr>
+                <w:noProof/>
+                <w:webHidden/>
+              </w:rPr>
+              <w:tab/>
+            </w:r>
+            <w:r>
+              <w:rPr>
+                <w:noProof/>
+                <w:webHidden/>
+              </w:rPr>
+              <w:fldChar w:fldCharType="begin"/>
+            </w:r>
+            <w:r>
+              <w:rPr>
+                <w:noProof/>
+                <w:webHidden/>
+              </w:rPr>
+              <w:instrText xml:space="preserve"> PAGEREF _Toc466878675 \h </w:instrText>
+            </w:r>
+            <w:r>
+              <w:rPr>
+                <w:noProof/>
+                <w:webHidden/>
+              </w:rPr>
+            </w:r>
+            <w:r>
+              <w:rPr>
+                <w:noProof/>
+                <w:webHidden/>
+              </w:rPr>
+              <w:fldChar w:fldCharType="separate"/>
+            </w:r>
+            <w:r>
+              <w:rPr>
+                <w:noProof/>
+                <w:webHidden/>
+              </w:rPr>
+              <w:t>14</w:t>
+            </w:r>
+            <w:r>
+              <w:rPr>
+                <w:noProof/>
+                <w:webHidden/>
+              </w:rPr>
+              <w:fldChar w:fldCharType="end"/>
+            </w:r>
+          </w:hyperlink>
+        </w:p>
+        <w:p>
+          <w:pPr>
+            <w:pStyle w:val="Spistreci1"/>
+            <w:tabs>
+              <w:tab w:val="right" w:leader="dot" w:pos="9062"/>
+            </w:tabs>
+            <w:rPr>
+              <w:rFonts w:asciiTheme="minorHAnsi" w:eastAsiaTheme="minorEastAsia" w:hAnsiTheme="minorHAnsi"/>
+              <w:noProof/>
+              <w:sz w:val="22"/>
+              <w:lang w:eastAsia="pl-PL"/>
+            </w:rPr>
+          </w:pPr>
+          <w:hyperlink w:anchor="_Toc466878676" w:history="1">
+            <w:r>
+              <w:rPr>
+                <w:rStyle w:val="Hipercze"/>
+                <w:noProof/>
+              </w:rPr>
+              <w:t>Spis ilustracji</w:t>
+            </w:r>
+            <w:r>
+              <w:rPr>
+                <w:noProof/>
+                <w:webHidden/>
+              </w:rPr>
+              <w:tab/>
+            </w:r>
+            <w:r>
+              <w:rPr>
+                <w:noProof/>
+                <w:webHidden/>
+              </w:rPr>
+              <w:fldChar w:fldCharType="begin"/>
+            </w:r>
+            <w:r>
+              <w:rPr>
+                <w:noProof/>
+                <w:webHidden/>
+              </w:rPr>
+              <w:instrText xml:space="preserve"> PAGEREF _Toc466878676 \h </w:instrText>
+            </w:r>
+            <w:r>
+              <w:rPr>
+                <w:noProof/>
+                <w:webHidden/>
+              </w:rPr>
+            </w:r>
+            <w:r>
+              <w:rPr>
+                <w:noProof/>
+                <w:webHidden/>
+              </w:rPr>
+              <w:fldChar w:fldCharType="separate"/>
+            </w:r>
+            <w:r>
+              <w:rPr>
+                <w:noProof/>
+                <w:webHidden/>
+              </w:rPr>
+              <w:t>15</w:t>
+            </w:r>
+            <w:r>
+              <w:rPr>
+                <w:noProof/>
+                <w:webHidden/>
+              </w:rPr>
+              <w:fldChar w:fldCharType="end"/>
+            </w:r>
+          </w:hyperlink>
+        </w:p>
+        <w:p>
           <w:r>
             <w:rPr>
               <w:b/>
@@ -887,7 +1029,7 @@
       <w:pPr>
         <w:pStyle w:val="Nagwek1"/>
       </w:pPr>
-      <w:bookmarkStart w:id="1" w:name="_Toc466462384"/>
+      <w:bookmarkStart w:id="1" w:name="_Toc466878668"/>
       <w:r>
         <w:lastRenderedPageBreak/>
         <w:t>Diagramy i scenariusze przypadków użycia</w:t>
@@ -899,7 +1041,7 @@
       <w:pPr>
         <w:pStyle w:val="Nagwek2"/>
       </w:pPr>
-      <w:bookmarkStart w:id="2" w:name="_Toc466462385"/>
+      <w:bookmarkStart w:id="2" w:name="_Toc466878669"/>
       <w:r>
         <w:t>API</w:t>
       </w:r>
@@ -933,7 +1075,7 @@
                     <a:blip r:embed="rId9" cstate="print">
                       <a:extLst>
                         <a:ext uri="{28A0092B-C50C-407E-A947-70E740481C1C}">
-                          <a14:useLocalDpi xmlns:a14="http://schemas.microsoft.com/office/drawing/2010/main" xmlns:wps="http://schemas.microsoft.com/office/word/2010/wordprocessingShape" xmlns:wpi="http://schemas.microsoft.com/office/word/2010/wordprocessingInk" xmlns:wpg="http://schemas.microsoft.com/office/word/2010/wordprocessingGroup" xmlns:w14="http://schemas.microsoft.com/office/word/2010/wordml" xmlns:w="http://schemas.openxmlformats.org/wordprocessingml/2006/main" xmlns:w10="urn:schemas-microsoft-com:office:word" xmlns:wp14="http://schemas.microsoft.com/office/word/2010/wordprocessingDrawing" xmlns:v="urn:schemas-microsoft-com:vml" xmlns:o="urn:schemas-microsoft-com:office:office" xmlns:mc="http://schemas.openxmlformats.org/markup-compatibility/2006" xmlns:wpc="http://schemas.microsoft.com/office/word/2010/wordprocessingCanvas" xmlns="" val="0"/>
+                          <a14:useLocalDpi xmlns="" xmlns:wpc="http://schemas.microsoft.com/office/word/2010/wordprocessingCanvas" xmlns:mc="http://schemas.openxmlformats.org/markup-compatibility/2006" xmlns:o="urn:schemas-microsoft-com:office:office" xmlns:v="urn:schemas-microsoft-com:vml" xmlns:wp14="http://schemas.microsoft.com/office/word/2010/wordprocessingDrawing" xmlns:w10="urn:schemas-microsoft-com:office:word" xmlns:w="http://schemas.openxmlformats.org/wordprocessingml/2006/main" xmlns:w14="http://schemas.microsoft.com/office/word/2010/wordml" xmlns:wpg="http://schemas.microsoft.com/office/word/2010/wordprocessingGroup" xmlns:wpi="http://schemas.microsoft.com/office/word/2010/wordprocessingInk" xmlns:wps="http://schemas.microsoft.com/office/word/2010/wordprocessingShape" xmlns:a14="http://schemas.microsoft.com/office/drawing/2010/main" val="0"/>
                         </a:ext>
                       </a:extLst>
                     </a:blip>
@@ -2942,7 +3084,7 @@
           <w:lang w:eastAsia="pl-PL"/>
         </w:rPr>
       </w:pPr>
-      <w:bookmarkStart w:id="5" w:name="_Toc466462386"/>
+      <w:bookmarkStart w:id="5" w:name="_Toc466878670"/>
       <w:r>
         <w:rPr>
           <w:rFonts w:eastAsia="Times New Roman"/>
@@ -2984,7 +3126,7 @@
                     <a:blip r:embed="rId10" cstate="print">
                       <a:extLst>
                         <a:ext uri="{28A0092B-C50C-407E-A947-70E740481C1C}">
-                          <a14:useLocalDpi xmlns:a14="http://schemas.microsoft.com/office/drawing/2010/main" xmlns:wps="http://schemas.microsoft.com/office/word/2010/wordprocessingShape" xmlns:wpi="http://schemas.microsoft.com/office/word/2010/wordprocessingInk" xmlns:wpg="http://schemas.microsoft.com/office/word/2010/wordprocessingGroup" xmlns:w14="http://schemas.microsoft.com/office/word/2010/wordml" xmlns:w="http://schemas.openxmlformats.org/wordprocessingml/2006/main" xmlns:w10="urn:schemas-microsoft-com:office:word" xmlns:wp14="http://schemas.microsoft.com/office/word/2010/wordprocessingDrawing" xmlns:v="urn:schemas-microsoft-com:vml" xmlns:o="urn:schemas-microsoft-com:office:office" xmlns:mc="http://schemas.openxmlformats.org/markup-compatibility/2006" xmlns:wpc="http://schemas.microsoft.com/office/word/2010/wordprocessingCanvas" xmlns="" val="0"/>
+                          <a14:useLocalDpi xmlns="" xmlns:wpc="http://schemas.microsoft.com/office/word/2010/wordprocessingCanvas" xmlns:mc="http://schemas.openxmlformats.org/markup-compatibility/2006" xmlns:o="urn:schemas-microsoft-com:office:office" xmlns:v="urn:schemas-microsoft-com:vml" xmlns:wp14="http://schemas.microsoft.com/office/word/2010/wordprocessingDrawing" xmlns:w10="urn:schemas-microsoft-com:office:word" xmlns:w="http://schemas.openxmlformats.org/wordprocessingml/2006/main" xmlns:w14="http://schemas.microsoft.com/office/word/2010/wordml" xmlns:wpg="http://schemas.microsoft.com/office/word/2010/wordprocessingGroup" xmlns:wpi="http://schemas.microsoft.com/office/word/2010/wordprocessingInk" xmlns:wps="http://schemas.microsoft.com/office/word/2010/wordprocessingShape" xmlns:a14="http://schemas.microsoft.com/office/drawing/2010/main" val="0"/>
                         </a:ext>
                       </a:extLst>
                     </a:blip>
@@ -4321,7 +4463,7 @@
       <w:pPr>
         <w:pStyle w:val="Nagwek2"/>
       </w:pPr>
-      <w:bookmarkStart w:id="8" w:name="_Toc466462387"/>
+      <w:bookmarkStart w:id="8" w:name="_Toc466878671"/>
       <w:r>
         <w:lastRenderedPageBreak/>
         <w:t>Moduł filtracji CORE</w:t>
@@ -4357,7 +4499,7 @@
                     <a:blip r:embed="rId11" cstate="print">
                       <a:extLst>
                         <a:ext uri="{28A0092B-C50C-407E-A947-70E740481C1C}">
-                          <a14:useLocalDpi xmlns:a14="http://schemas.microsoft.com/office/drawing/2010/main" xmlns:wps="http://schemas.microsoft.com/office/word/2010/wordprocessingShape" xmlns:wpi="http://schemas.microsoft.com/office/word/2010/wordprocessingInk" xmlns:wpg="http://schemas.microsoft.com/office/word/2010/wordprocessingGroup" xmlns:w14="http://schemas.microsoft.com/office/word/2010/wordml" xmlns:w="http://schemas.openxmlformats.org/wordprocessingml/2006/main" xmlns:w10="urn:schemas-microsoft-com:office:word" xmlns:wp14="http://schemas.microsoft.com/office/word/2010/wordprocessingDrawing" xmlns:v="urn:schemas-microsoft-com:vml" xmlns:o="urn:schemas-microsoft-com:office:office" xmlns:mc="http://schemas.openxmlformats.org/markup-compatibility/2006" xmlns:wpc="http://schemas.microsoft.com/office/word/2010/wordprocessingCanvas" xmlns="" val="0"/>
+                          <a14:useLocalDpi xmlns="" xmlns:wpc="http://schemas.microsoft.com/office/word/2010/wordprocessingCanvas" xmlns:mc="http://schemas.openxmlformats.org/markup-compatibility/2006" xmlns:o="urn:schemas-microsoft-com:office:office" xmlns:v="urn:schemas-microsoft-com:vml" xmlns:wp14="http://schemas.microsoft.com/office/word/2010/wordprocessingDrawing" xmlns:w10="urn:schemas-microsoft-com:office:word" xmlns:w="http://schemas.openxmlformats.org/wordprocessingml/2006/main" xmlns:w14="http://schemas.microsoft.com/office/word/2010/wordml" xmlns:wpg="http://schemas.microsoft.com/office/word/2010/wordprocessingGroup" xmlns:wpi="http://schemas.microsoft.com/office/word/2010/wordprocessingInk" xmlns:wps="http://schemas.microsoft.com/office/word/2010/wordprocessingShape" xmlns:a14="http://schemas.microsoft.com/office/drawing/2010/main" val="0"/>
                         </a:ext>
                       </a:extLst>
                     </a:blip>
@@ -5721,7 +5863,7 @@
           <w:lang w:eastAsia="pl-PL"/>
         </w:rPr>
       </w:pPr>
-      <w:bookmarkStart w:id="11" w:name="_Toc466462388"/>
+      <w:bookmarkStart w:id="11" w:name="_Toc466878672"/>
       <w:r>
         <w:rPr>
           <w:lang w:eastAsia="pl-PL"/>
@@ -5767,7 +5909,7 @@
                     <a:blip r:embed="rId12" cstate="print">
                       <a:extLst>
                         <a:ext uri="{28A0092B-C50C-407E-A947-70E740481C1C}">
-                          <a14:useLocalDpi xmlns:a14="http://schemas.microsoft.com/office/drawing/2010/main" xmlns:wps="http://schemas.microsoft.com/office/word/2010/wordprocessingShape" xmlns:wpi="http://schemas.microsoft.com/office/word/2010/wordprocessingInk" xmlns:wpg="http://schemas.microsoft.com/office/word/2010/wordprocessingGroup" xmlns:w14="http://schemas.microsoft.com/office/word/2010/wordml" xmlns:w="http://schemas.openxmlformats.org/wordprocessingml/2006/main" xmlns:w10="urn:schemas-microsoft-com:office:word" xmlns:wp14="http://schemas.microsoft.com/office/word/2010/wordprocessingDrawing" xmlns:v="urn:schemas-microsoft-com:vml" xmlns:o="urn:schemas-microsoft-com:office:office" xmlns:mc="http://schemas.openxmlformats.org/markup-compatibility/2006" xmlns:wpc="http://schemas.microsoft.com/office/word/2010/wordprocessingCanvas" xmlns="" val="0"/>
+                          <a14:useLocalDpi xmlns="" xmlns:wpc="http://schemas.microsoft.com/office/word/2010/wordprocessingCanvas" xmlns:mc="http://schemas.openxmlformats.org/markup-compatibility/2006" xmlns:o="urn:schemas-microsoft-com:office:office" xmlns:v="urn:schemas-microsoft-com:vml" xmlns:wp14="http://schemas.microsoft.com/office/word/2010/wordprocessingDrawing" xmlns:w10="urn:schemas-microsoft-com:office:word" xmlns:w="http://schemas.openxmlformats.org/wordprocessingml/2006/main" xmlns:w14="http://schemas.microsoft.com/office/word/2010/wordml" xmlns:wpg="http://schemas.microsoft.com/office/word/2010/wordprocessingGroup" xmlns:wpi="http://schemas.microsoft.com/office/word/2010/wordprocessingInk" xmlns:wps="http://schemas.microsoft.com/office/word/2010/wordprocessingShape" xmlns:a14="http://schemas.microsoft.com/office/drawing/2010/main" val="0"/>
                         </a:ext>
                       </a:extLst>
                     </a:blip>
@@ -6206,23 +6348,7 @@
           <w:bCs/>
           <w:lang w:eastAsia="pl-PL"/>
         </w:rPr>
-        <w:t xml:space="preserve">ze </w:t>
-      </w:r>
-      <w:proofErr w:type="spellStart"/>
-      <w:r>
-        <w:rPr>
-          <w:bCs/>
-          <w:lang w:eastAsia="pl-PL"/>
-        </w:rPr>
-        <w:t>Smeshalist</w:t>
-      </w:r>
-      <w:proofErr w:type="spellEnd"/>
-      <w:r>
-        <w:rPr>
-          <w:bCs/>
-          <w:lang w:eastAsia="pl-PL"/>
-        </w:rPr>
-        <w:t xml:space="preserve"> </w:t>
+        <w:t xml:space="preserve">ze Smeshalist </w:t>
       </w:r>
       <w:proofErr w:type="spellStart"/>
       <w:r>
@@ -6499,23 +6625,7 @@
           <w:bCs/>
           <w:lang w:eastAsia="pl-PL"/>
         </w:rPr>
-        <w:t xml:space="preserve">ze </w:t>
-      </w:r>
-      <w:proofErr w:type="spellStart"/>
-      <w:r>
-        <w:rPr>
-          <w:bCs/>
-          <w:lang w:eastAsia="pl-PL"/>
-        </w:rPr>
-        <w:t>Smeshalist</w:t>
-      </w:r>
-      <w:proofErr w:type="spellEnd"/>
-      <w:r>
-        <w:rPr>
-          <w:bCs/>
-          <w:lang w:eastAsia="pl-PL"/>
-        </w:rPr>
-        <w:t xml:space="preserve"> </w:t>
+        <w:t xml:space="preserve">ze Smeshalist </w:t>
       </w:r>
       <w:proofErr w:type="spellStart"/>
       <w:r>
@@ -6825,23 +6935,7 @@
           <w:bCs/>
           <w:lang w:eastAsia="pl-PL"/>
         </w:rPr>
-        <w:t xml:space="preserve">Otrzymanie ze </w:t>
-      </w:r>
-      <w:proofErr w:type="spellStart"/>
-      <w:r>
-        <w:rPr>
-          <w:bCs/>
-          <w:lang w:eastAsia="pl-PL"/>
-        </w:rPr>
-        <w:t>Smeshalist</w:t>
-      </w:r>
-      <w:proofErr w:type="spellEnd"/>
-      <w:r>
-        <w:rPr>
-          <w:bCs/>
-          <w:lang w:eastAsia="pl-PL"/>
-        </w:rPr>
-        <w:t xml:space="preserve"> </w:t>
+        <w:t xml:space="preserve">Otrzymanie ze Smeshalist </w:t>
       </w:r>
       <w:proofErr w:type="spellStart"/>
       <w:r>
@@ -7081,12 +7175,11 @@
     </w:p>
     <w:p>
       <w:pPr>
-        <w:pStyle w:val="Akapitzlist"/>
+        <w:pStyle w:val="Bezodstpw"/>
         <w:numPr>
           <w:ilvl w:val="0"/>
-          <w:numId w:val="43"/>
+          <w:numId w:val="45"/>
         </w:numPr>
-        <w:spacing w:after="200" w:line="276" w:lineRule="auto"/>
         <w:rPr>
           <w:lang w:eastAsia="pl-PL"/>
         </w:rPr>
@@ -7100,12 +7193,11 @@
     </w:p>
     <w:p>
       <w:pPr>
-        <w:pStyle w:val="Akapitzlist"/>
+        <w:pStyle w:val="Bezodstpw"/>
         <w:numPr>
           <w:ilvl w:val="0"/>
-          <w:numId w:val="43"/>
+          <w:numId w:val="45"/>
         </w:numPr>
-        <w:spacing w:after="200" w:line="276" w:lineRule="auto"/>
         <w:rPr>
           <w:lang w:eastAsia="pl-PL"/>
         </w:rPr>
@@ -7125,28 +7217,35 @@
     </w:p>
     <w:p>
       <w:pPr>
-        <w:pStyle w:val="Akapitzlist"/>
+        <w:pStyle w:val="Bezodstpw"/>
         <w:numPr>
           <w:ilvl w:val="0"/>
-          <w:numId w:val="43"/>
+          <w:numId w:val="45"/>
         </w:numPr>
+        <w:rPr>
+          <w:lang w:eastAsia="pl-PL"/>
+        </w:rPr>
+      </w:pPr>
+      <w:r>
+        <w:rPr>
+          <w:lang w:eastAsia="pl-PL"/>
+        </w:rPr>
+        <w:t>Wyrysowanie struktur zgodnie z ustawieniem flagi widoczności</w:t>
+      </w:r>
+      <w:r>
+        <w:rPr>
+          <w:lang w:eastAsia="pl-PL"/>
+        </w:rPr>
+        <w:t xml:space="preserve"> oraz przezroczystości</w:t>
+      </w:r>
+    </w:p>
+    <w:p>
+      <w:pPr>
         <w:spacing w:after="200" w:line="276" w:lineRule="auto"/>
         <w:rPr>
           <w:lang w:eastAsia="pl-PL"/>
         </w:rPr>
       </w:pPr>
-      <w:r>
-        <w:rPr>
-          <w:lang w:eastAsia="pl-PL"/>
-        </w:rPr>
-        <w:t>Wyrysowanie struktur zgodnie z ustawieniem flagi widoczności</w:t>
-      </w:r>
-      <w:r>
-        <w:rPr>
-          <w:lang w:eastAsia="pl-PL"/>
-        </w:rPr>
-        <w:t xml:space="preserve"> oraz przezroczystości</w:t>
-      </w:r>
     </w:p>
     <w:p>
       <w:pPr>
@@ -7190,20 +7289,12 @@
     </w:p>
     <w:p>
       <w:pPr>
-        <w:spacing w:after="200" w:line="276" w:lineRule="auto"/>
-        <w:rPr>
-          <w:lang w:eastAsia="pl-PL"/>
-        </w:rPr>
-      </w:pPr>
-    </w:p>
-    <w:p>
-      <w:pPr>
         <w:pStyle w:val="Nagwek2"/>
         <w:rPr>
           <w:lang w:eastAsia="pl-PL"/>
         </w:rPr>
       </w:pPr>
-      <w:bookmarkStart w:id="14" w:name="_Toc466462389"/>
+      <w:bookmarkStart w:id="14" w:name="_Toc466878673"/>
       <w:r>
         <w:rPr>
           <w:lang w:eastAsia="pl-PL"/>
@@ -7257,7 +7348,7 @@
                     <a:blip r:embed="rId13" cstate="print">
                       <a:extLst>
                         <a:ext uri="{28A0092B-C50C-407E-A947-70E740481C1C}">
-                          <a14:useLocalDpi xmlns:a14="http://schemas.microsoft.com/office/drawing/2010/main" xmlns:wps="http://schemas.microsoft.com/office/word/2010/wordprocessingShape" xmlns:wpi="http://schemas.microsoft.com/office/word/2010/wordprocessingInk" xmlns:wpg="http://schemas.microsoft.com/office/word/2010/wordprocessingGroup" xmlns:w14="http://schemas.microsoft.com/office/word/2010/wordml" xmlns:w="http://schemas.openxmlformats.org/wordprocessingml/2006/main" xmlns:w10="urn:schemas-microsoft-com:office:word" xmlns:wp14="http://schemas.microsoft.com/office/word/2010/wordprocessingDrawing" xmlns:v="urn:schemas-microsoft-com:vml" xmlns:o="urn:schemas-microsoft-com:office:office" xmlns:mc="http://schemas.openxmlformats.org/markup-compatibility/2006" xmlns:wpc="http://schemas.microsoft.com/office/word/2010/wordprocessingCanvas" xmlns="" val="0"/>
+                          <a14:useLocalDpi xmlns="" xmlns:wpc="http://schemas.microsoft.com/office/word/2010/wordprocessingCanvas" xmlns:mc="http://schemas.openxmlformats.org/markup-compatibility/2006" xmlns:o="urn:schemas-microsoft-com:office:office" xmlns:v="urn:schemas-microsoft-com:vml" xmlns:wp14="http://schemas.microsoft.com/office/word/2010/wordprocessingDrawing" xmlns:w10="urn:schemas-microsoft-com:office:word" xmlns:w="http://schemas.openxmlformats.org/wordprocessingml/2006/main" xmlns:w14="http://schemas.microsoft.com/office/word/2010/wordml" xmlns:wpg="http://schemas.microsoft.com/office/word/2010/wordprocessingGroup" xmlns:wpi="http://schemas.microsoft.com/office/word/2010/wordprocessingInk" xmlns:wps="http://schemas.microsoft.com/office/word/2010/wordprocessingShape" xmlns:a14="http://schemas.microsoft.com/office/drawing/2010/main" val="0"/>
                         </a:ext>
                       </a:extLst>
                     </a:blip>
@@ -7285,23 +7376,43 @@
       <w:pPr>
         <w:pStyle w:val="Legenda"/>
         <w:rPr>
-          <w:lang w:eastAsia="pl-PL"/>
+          <w:lang w:val="en-US" w:eastAsia="pl-PL"/>
         </w:rPr>
       </w:pPr>
       <w:bookmarkStart w:id="15" w:name="_Toc466462278"/>
       <w:bookmarkStart w:id="16" w:name="_Toc466462333"/>
       <w:r>
+        <w:rPr>
+          <w:lang w:val="en-US"/>
+        </w:rPr>
         <w:t xml:space="preserve">Diagram UC </w:t>
       </w:r>
-      <w:fldSimple w:instr=" SEQ Diagram_UC \* ARABIC ">
-        <w:r>
-          <w:rPr>
-            <w:noProof/>
-          </w:rPr>
-          <w:t>5</w:t>
-        </w:r>
-      </w:fldSimple>
-      <w:r>
+      <w:r>
+        <w:fldChar w:fldCharType="begin"/>
+      </w:r>
+      <w:r>
+        <w:rPr>
+          <w:lang w:val="en-US"/>
+        </w:rPr>
+        <w:instrText xml:space="preserve"> SEQ Diagram_UC \* ARABIC </w:instrText>
+      </w:r>
+      <w:r>
+        <w:fldChar w:fldCharType="separate"/>
+      </w:r>
+      <w:r>
+        <w:rPr>
+          <w:noProof/>
+          <w:lang w:val="en-US"/>
+        </w:rPr>
+        <w:t>5</w:t>
+      </w:r>
+      <w:r>
+        <w:fldChar w:fldCharType="end"/>
+      </w:r>
+      <w:r>
+        <w:rPr>
+          <w:lang w:val="en-US"/>
+        </w:rPr>
         <w:t xml:space="preserve"> Smeshalist Manager</w:t>
       </w:r>
       <w:bookmarkEnd w:id="15"/>
@@ -7310,30 +7421,47 @@
     <w:p>
       <w:pPr>
         <w:pStyle w:val="Bezodstpw"/>
-      </w:pPr>
-    </w:p>
-    <w:p>
-      <w:pPr>
-        <w:pStyle w:val="Bezodstpw"/>
-        <w:rPr>
-          <w:rFonts w:cs="Times New Roman"/>
-          <w:szCs w:val="24"/>
-          <w:lang w:eastAsia="pl-PL"/>
-        </w:rPr>
-      </w:pPr>
-      <w:r>
-        <w:rPr>
-          <w:b/>
-          <w:bCs/>
-          <w:lang w:eastAsia="pl-PL"/>
-        </w:rPr>
-        <w:t xml:space="preserve">Tytuł: </w:t>
-      </w:r>
-      <w:r>
-        <w:rPr>
-          <w:lang w:eastAsia="pl-PL"/>
-        </w:rPr>
-        <w:t>5.1. Prześlij statystyki</w:t>
+        <w:rPr>
+          <w:lang w:val="en-US"/>
+        </w:rPr>
+      </w:pPr>
+    </w:p>
+    <w:p>
+      <w:pPr>
+        <w:pStyle w:val="Bezodstpw"/>
+        <w:rPr>
+          <w:rFonts w:cs="Times New Roman"/>
+          <w:szCs w:val="24"/>
+          <w:lang w:eastAsia="pl-PL"/>
+        </w:rPr>
+      </w:pPr>
+      <w:r>
+        <w:rPr>
+          <w:b/>
+          <w:bCs/>
+          <w:lang w:eastAsia="pl-PL"/>
+        </w:rPr>
+        <w:t>Tytuł</w:t>
+      </w:r>
+      <w:r>
+        <w:rPr>
+          <w:b/>
+          <w:bCs/>
+          <w:lang w:val="en-US" w:eastAsia="pl-PL"/>
+        </w:rPr>
+        <w:t xml:space="preserve">: </w:t>
+      </w:r>
+      <w:r>
+        <w:rPr>
+          <w:lang w:val="en-US" w:eastAsia="pl-PL"/>
+        </w:rPr>
+        <w:t xml:space="preserve">5.1. </w:t>
+      </w:r>
+      <w:r>
+        <w:rPr>
+          <w:lang w:eastAsia="pl-PL"/>
+        </w:rPr>
+        <w:t>Prześlij statystyki</w:t>
       </w:r>
     </w:p>
     <w:p>
@@ -7481,34 +7609,41 @@
         <w:pStyle w:val="Bezodstpw"/>
         <w:numPr>
           <w:ilvl w:val="0"/>
-          <w:numId w:val="36"/>
+          <w:numId w:val="44"/>
         </w:numPr>
-        <w:rPr>
-          <w:b/>
-          <w:color w:val="FF0000"/>
-          <w:sz w:val="40"/>
-          <w:szCs w:val="40"/>
-          <w:lang w:eastAsia="pl-PL"/>
-        </w:rPr>
-      </w:pPr>
-      <w:r>
-        <w:rPr>
-          <w:b/>
-          <w:color w:val="FF0000"/>
-          <w:sz w:val="40"/>
-          <w:szCs w:val="40"/>
-          <w:lang w:eastAsia="pl-PL"/>
-        </w:rPr>
-        <w:t>?????????????????</w:t>
-      </w:r>
-    </w:p>
-    <w:p>
-      <w:pPr>
-        <w:pStyle w:val="Bezodstpw"/>
-      </w:pPr>
-      <w:r>
-        <w:t xml:space="preserve"> </w:t>
-      </w:r>
+      </w:pPr>
+      <w:r>
+        <w:t>Pobranie statystyk z modułu struktur</w:t>
+      </w:r>
+    </w:p>
+    <w:p>
+      <w:pPr>
+        <w:pStyle w:val="Bezodstpw"/>
+        <w:numPr>
+          <w:ilvl w:val="0"/>
+          <w:numId w:val="44"/>
+        </w:numPr>
+      </w:pPr>
+      <w:r>
+        <w:t>Zbudowanie odpowiedniego typu wiadomości</w:t>
+      </w:r>
+    </w:p>
+    <w:p>
+      <w:pPr>
+        <w:pStyle w:val="Bezodstpw"/>
+        <w:numPr>
+          <w:ilvl w:val="0"/>
+          <w:numId w:val="44"/>
+        </w:numPr>
+      </w:pPr>
+      <w:r>
+        <w:t xml:space="preserve">Przesłanie wiadomości do Smeshalist </w:t>
+      </w:r>
+      <w:proofErr w:type="spellStart"/>
+      <w:r>
+        <w:t>Manager'a</w:t>
+      </w:r>
+      <w:proofErr w:type="spellEnd"/>
     </w:p>
     <w:p>
       <w:pPr>
@@ -7520,14 +7655,706 @@
     </w:p>
     <w:p>
       <w:pPr>
-        <w:pStyle w:val="Nagwek2"/>
-      </w:pPr>
-      <w:bookmarkStart w:id="17" w:name="_Toc466462390"/>
+        <w:pStyle w:val="Nagwek1"/>
+      </w:pPr>
+      <w:bookmarkStart w:id="17" w:name="_Toc466878674"/>
+      <w:r>
+        <w:lastRenderedPageBreak/>
+        <w:t>Analiza ryzyka</w:t>
+      </w:r>
+      <w:bookmarkEnd w:id="17"/>
+    </w:p>
+    <w:tbl>
+      <w:tblPr>
+        <w:tblStyle w:val="Tabela-Siatka"/>
+        <w:tblW w:w="0" w:type="auto"/>
+        <w:tblLook w:val="04A0"/>
+      </w:tblPr>
+      <w:tblGrid>
+        <w:gridCol w:w="534"/>
+        <w:gridCol w:w="3150"/>
+        <w:gridCol w:w="960"/>
+        <w:gridCol w:w="3261"/>
+        <w:gridCol w:w="1307"/>
+      </w:tblGrid>
+      <w:tr>
+        <w:tc>
+          <w:tcPr>
+            <w:tcW w:w="534" w:type="dxa"/>
+          </w:tcPr>
+          <w:p>
+            <w:r>
+              <w:t>Lp.</w:t>
+            </w:r>
+          </w:p>
+        </w:tc>
+        <w:tc>
+          <w:tcPr>
+            <w:tcW w:w="3150" w:type="dxa"/>
+          </w:tcPr>
+          <w:p>
+            <w:r>
+              <w:t>Ryzyko</w:t>
+            </w:r>
+          </w:p>
+        </w:tc>
+        <w:tc>
+          <w:tcPr>
+            <w:tcW w:w="960" w:type="dxa"/>
+          </w:tcPr>
+          <w:p>
+            <w:proofErr w:type="spellStart"/>
+            <w:r>
+              <w:t>P-stwo</w:t>
+            </w:r>
+            <w:proofErr w:type="spellEnd"/>
+          </w:p>
+        </w:tc>
+        <w:tc>
+          <w:tcPr>
+            <w:tcW w:w="3261" w:type="dxa"/>
+          </w:tcPr>
+          <w:p>
+            <w:r>
+              <w:t>Skutek</w:t>
+            </w:r>
+          </w:p>
+        </w:tc>
+        <w:tc>
+          <w:tcPr>
+            <w:tcW w:w="1307" w:type="dxa"/>
+          </w:tcPr>
+          <w:p>
+            <w:r>
+              <w:t>Waga</w:t>
+            </w:r>
+          </w:p>
+        </w:tc>
+      </w:tr>
+      <w:tr>
+        <w:tc>
+          <w:tcPr>
+            <w:tcW w:w="534" w:type="dxa"/>
+          </w:tcPr>
+          <w:p>
+            <w:r>
+              <w:t>1.</w:t>
+            </w:r>
+          </w:p>
+        </w:tc>
+        <w:tc>
+          <w:tcPr>
+            <w:tcW w:w="3150" w:type="dxa"/>
+          </w:tcPr>
+          <w:p>
+            <w:r>
+              <w:t>Problemy z zape</w:t>
+            </w:r>
+            <w:r>
+              <w:t>wnieniem działania aplikacji na systemie operacyjnym Windows.</w:t>
+            </w:r>
+          </w:p>
+        </w:tc>
+        <w:tc>
+          <w:tcPr>
+            <w:tcW w:w="960" w:type="dxa"/>
+          </w:tcPr>
+          <w:p>
+            <w:r>
+              <w:t>30%</w:t>
+            </w:r>
+          </w:p>
+        </w:tc>
+        <w:tc>
+          <w:tcPr>
+            <w:tcW w:w="3261" w:type="dxa"/>
+          </w:tcPr>
+          <w:p>
+            <w:r>
+              <w:t>Brak przenośności aplikacji</w:t>
+            </w:r>
+          </w:p>
+        </w:tc>
+        <w:tc>
+          <w:tcPr>
+            <w:tcW w:w="1307" w:type="dxa"/>
+          </w:tcPr>
+          <w:p>
+            <w:r>
+              <w:t>10</w:t>
+            </w:r>
+          </w:p>
+        </w:tc>
+      </w:tr>
+      <w:tr>
+        <w:tc>
+          <w:tcPr>
+            <w:tcW w:w="534" w:type="dxa"/>
+          </w:tcPr>
+          <w:p>
+            <w:r>
+              <w:t>2.</w:t>
+            </w:r>
+          </w:p>
+        </w:tc>
+        <w:tc>
+          <w:tcPr>
+            <w:tcW w:w="3150" w:type="dxa"/>
+          </w:tcPr>
+          <w:p>
+            <w:r>
+              <w:t xml:space="preserve">Nieumiejętność posługiwania się narzędziem </w:t>
+            </w:r>
+            <w:proofErr w:type="spellStart"/>
+            <w:r>
+              <w:t>Protocol</w:t>
+            </w:r>
+            <w:proofErr w:type="spellEnd"/>
+            <w:r>
+              <w:t xml:space="preserve"> </w:t>
+            </w:r>
+            <w:proofErr w:type="spellStart"/>
+            <w:r>
+              <w:t>Buffers</w:t>
+            </w:r>
+            <w:proofErr w:type="spellEnd"/>
+          </w:p>
+        </w:tc>
+        <w:tc>
+          <w:tcPr>
+            <w:tcW w:w="960" w:type="dxa"/>
+          </w:tcPr>
+          <w:p>
+            <w:r>
+              <w:t>5</w:t>
+            </w:r>
+            <w:r>
+              <w:t>%</w:t>
+            </w:r>
+          </w:p>
+        </w:tc>
+        <w:tc>
+          <w:tcPr>
+            <w:tcW w:w="3261" w:type="dxa"/>
+          </w:tcPr>
+          <w:p>
+            <w:r>
+              <w:t>Brak komunikacji między modułami aplikacji</w:t>
+            </w:r>
+          </w:p>
+        </w:tc>
+        <w:tc>
+          <w:tcPr>
+            <w:tcW w:w="1307" w:type="dxa"/>
+          </w:tcPr>
+          <w:p>
+            <w:r>
+              <w:t>10</w:t>
+            </w:r>
+          </w:p>
+        </w:tc>
+      </w:tr>
+      <w:tr>
+        <w:tc>
+          <w:tcPr>
+            <w:tcW w:w="534" w:type="dxa"/>
+          </w:tcPr>
+          <w:p>
+            <w:r>
+              <w:t>3.</w:t>
+            </w:r>
+          </w:p>
+        </w:tc>
+        <w:tc>
+          <w:tcPr>
+            <w:tcW w:w="3150" w:type="dxa"/>
+          </w:tcPr>
+          <w:p>
+            <w:r>
+              <w:t>Problemy z zapewnieniem odpowiedniej wydajności aplikacji</w:t>
+            </w:r>
+          </w:p>
+        </w:tc>
+        <w:tc>
+          <w:tcPr>
+            <w:tcW w:w="960" w:type="dxa"/>
+          </w:tcPr>
+          <w:p>
+            <w:r>
+              <w:t>10%</w:t>
+            </w:r>
+          </w:p>
+        </w:tc>
+        <w:tc>
+          <w:tcPr>
+            <w:tcW w:w="3261" w:type="dxa"/>
+          </w:tcPr>
+          <w:p>
+            <w:r>
+              <w:t>Wolne działanie aplikacji</w:t>
+            </w:r>
+          </w:p>
+        </w:tc>
+        <w:tc>
+          <w:tcPr>
+            <w:tcW w:w="1307" w:type="dxa"/>
+          </w:tcPr>
+          <w:p>
+            <w:r>
+              <w:t>3</w:t>
+            </w:r>
+          </w:p>
+        </w:tc>
+      </w:tr>
+      <w:tr>
+        <w:tc>
+          <w:tcPr>
+            <w:tcW w:w="534" w:type="dxa"/>
+          </w:tcPr>
+          <w:p>
+            <w:r>
+              <w:t>4.</w:t>
+            </w:r>
+          </w:p>
+        </w:tc>
+        <w:tc>
+          <w:tcPr>
+            <w:tcW w:w="3150" w:type="dxa"/>
+          </w:tcPr>
+          <w:p>
+            <w:r>
+              <w:t>Błędne lub niewystarczające założenia na etapie projektowania rozwiązania</w:t>
+            </w:r>
+          </w:p>
+        </w:tc>
+        <w:tc>
+          <w:tcPr>
+            <w:tcW w:w="960" w:type="dxa"/>
+          </w:tcPr>
+          <w:p>
+            <w:r>
+              <w:t>15%</w:t>
+            </w:r>
+          </w:p>
+        </w:tc>
+        <w:tc>
+          <w:tcPr>
+            <w:tcW w:w="3261" w:type="dxa"/>
+          </w:tcPr>
+          <w:p>
+            <w:r>
+              <w:t>Poświęcenie dodatkowego czasu na poprawę błędnych rozwiązań</w:t>
+            </w:r>
+          </w:p>
+        </w:tc>
+        <w:tc>
+          <w:tcPr>
+            <w:tcW w:w="1307" w:type="dxa"/>
+          </w:tcPr>
+          <w:p>
+            <w:r>
+              <w:t>2</w:t>
+            </w:r>
+          </w:p>
+        </w:tc>
+      </w:tr>
+      <w:tr>
+        <w:tc>
+          <w:tcPr>
+            <w:tcW w:w="534" w:type="dxa"/>
+          </w:tcPr>
+          <w:p>
+            <w:r>
+              <w:t>5.</w:t>
+            </w:r>
+          </w:p>
+        </w:tc>
+        <w:tc>
+          <w:tcPr>
+            <w:tcW w:w="3150" w:type="dxa"/>
+          </w:tcPr>
+          <w:p>
+            <w:r>
+              <w:t>Zbyt mała ilość czasu na implementację pełnej wymaganej funkcjonalności</w:t>
+            </w:r>
+          </w:p>
+        </w:tc>
+        <w:tc>
+          <w:tcPr>
+            <w:tcW w:w="960" w:type="dxa"/>
+          </w:tcPr>
+          <w:p>
+            <w:r>
+              <w:t>5%</w:t>
+            </w:r>
+          </w:p>
+        </w:tc>
+        <w:tc>
+          <w:tcPr>
+            <w:tcW w:w="3261" w:type="dxa"/>
+          </w:tcPr>
+          <w:p>
+            <w:r>
+              <w:t>Ograniczona funkcjonalność aplikacji</w:t>
+            </w:r>
+          </w:p>
+        </w:tc>
+        <w:tc>
+          <w:tcPr>
+            <w:tcW w:w="1307" w:type="dxa"/>
+          </w:tcPr>
+          <w:p>
+            <w:r>
+              <w:t>2</w:t>
+            </w:r>
+          </w:p>
+        </w:tc>
+      </w:tr>
+    </w:tbl>
+    <w:p>
+      <w:pPr>
+        <w:pStyle w:val="Nagwek1"/>
+      </w:pPr>
+    </w:p>
+    <w:p>
+      <w:pPr>
+        <w:rPr>
+          <w:rFonts w:eastAsiaTheme="majorEastAsia" w:cstheme="majorBidi"/>
+          <w:color w:val="632423" w:themeColor="accent2" w:themeShade="80"/>
+          <w:sz w:val="32"/>
+          <w:szCs w:val="28"/>
+        </w:rPr>
+      </w:pPr>
+      <w:r>
+        <w:br w:type="page"/>
+      </w:r>
+    </w:p>
+    <w:p>
+      <w:pPr>
+        <w:pStyle w:val="Nagwek1"/>
+      </w:pPr>
+      <w:bookmarkStart w:id="18" w:name="_Toc466878675"/>
+      <w:r>
+        <w:lastRenderedPageBreak/>
+        <w:t>Harmonogram</w:t>
+      </w:r>
+      <w:bookmarkEnd w:id="18"/>
+    </w:p>
+    <w:tbl>
+      <w:tblPr>
+        <w:tblStyle w:val="Tabela-Siatka"/>
+        <w:tblW w:w="0" w:type="auto"/>
+        <w:tblLook w:val="04A0"/>
+      </w:tblPr>
+      <w:tblGrid>
+        <w:gridCol w:w="534"/>
+        <w:gridCol w:w="5607"/>
+        <w:gridCol w:w="3071"/>
+      </w:tblGrid>
+      <w:tr>
+        <w:tc>
+          <w:tcPr>
+            <w:tcW w:w="534" w:type="dxa"/>
+          </w:tcPr>
+          <w:p>
+            <w:r>
+              <w:t>Lp.</w:t>
+            </w:r>
+          </w:p>
+        </w:tc>
+        <w:tc>
+          <w:tcPr>
+            <w:tcW w:w="5607" w:type="dxa"/>
+          </w:tcPr>
+          <w:p>
+            <w:r>
+              <w:t>Działania</w:t>
+            </w:r>
+          </w:p>
+        </w:tc>
+        <w:tc>
+          <w:tcPr>
+            <w:tcW w:w="3071" w:type="dxa"/>
+          </w:tcPr>
+          <w:p>
+            <w:r>
+              <w:t>Data</w:t>
+            </w:r>
+          </w:p>
+        </w:tc>
+      </w:tr>
+      <w:tr>
+        <w:tc>
+          <w:tcPr>
+            <w:tcW w:w="534" w:type="dxa"/>
+          </w:tcPr>
+          <w:p>
+            <w:r>
+              <w:t>1.</w:t>
+            </w:r>
+          </w:p>
+        </w:tc>
+        <w:tc>
+          <w:tcPr>
+            <w:tcW w:w="5607" w:type="dxa"/>
+          </w:tcPr>
+          <w:p>
+            <w:r>
+              <w:t>Prototyp podstawowych funkcjonalności aplikacji działający w systemie Linux</w:t>
+            </w:r>
+          </w:p>
+        </w:tc>
+        <w:tc>
+          <w:tcPr>
+            <w:tcW w:w="3071" w:type="dxa"/>
+          </w:tcPr>
+          <w:p>
+            <w:r>
+              <w:t>Pierwsza połowa maja 2016</w:t>
+            </w:r>
+          </w:p>
+        </w:tc>
+      </w:tr>
+      <w:tr>
+        <w:tc>
+          <w:tcPr>
+            <w:tcW w:w="534" w:type="dxa"/>
+          </w:tcPr>
+          <w:p>
+            <w:r>
+              <w:t>2.</w:t>
+            </w:r>
+          </w:p>
+        </w:tc>
+        <w:tc>
+          <w:tcPr>
+            <w:tcW w:w="5607" w:type="dxa"/>
+          </w:tcPr>
+          <w:p>
+            <w:r>
+              <w:t>Rozbudowa API w Javie o wszystkie podstawowe struktury geometryczne</w:t>
+            </w:r>
+          </w:p>
+        </w:tc>
+        <w:tc>
+          <w:tcPr>
+            <w:tcW w:w="3071" w:type="dxa"/>
+          </w:tcPr>
+          <w:p>
+            <w:r>
+              <w:t>Druga połowa maja 2016</w:t>
+            </w:r>
+          </w:p>
+        </w:tc>
+      </w:tr>
+      <w:tr>
+        <w:tc>
+          <w:tcPr>
+            <w:tcW w:w="534" w:type="dxa"/>
+          </w:tcPr>
+          <w:p>
+            <w:r>
+              <w:t>3.</w:t>
+            </w:r>
+          </w:p>
+        </w:tc>
+        <w:tc>
+          <w:tcPr>
+            <w:tcW w:w="5607" w:type="dxa"/>
+          </w:tcPr>
+          <w:p>
+            <w:r>
+              <w:t>Zapewnienie komunikacji dwukierunkowej, dalszy rozwój struktur</w:t>
+            </w:r>
+          </w:p>
+        </w:tc>
+        <w:tc>
+          <w:tcPr>
+            <w:tcW w:w="3071" w:type="dxa"/>
+          </w:tcPr>
+          <w:p>
+            <w:r>
+              <w:t>Koniec maja 2016</w:t>
+            </w:r>
+          </w:p>
+        </w:tc>
+      </w:tr>
+      <w:tr>
+        <w:tc>
+          <w:tcPr>
+            <w:tcW w:w="534" w:type="dxa"/>
+          </w:tcPr>
+          <w:p>
+            <w:r>
+              <w:t>4.</w:t>
+            </w:r>
+          </w:p>
+        </w:tc>
+        <w:tc>
+          <w:tcPr>
+            <w:tcW w:w="5607" w:type="dxa"/>
+          </w:tcPr>
+          <w:p>
+            <w:r>
+              <w:t>Implementacja podstawowej filtracji danych</w:t>
+            </w:r>
+          </w:p>
+        </w:tc>
+        <w:tc>
+          <w:tcPr>
+            <w:tcW w:w="3071" w:type="dxa"/>
+          </w:tcPr>
+          <w:p>
+            <w:r>
+              <w:t>Pierwsza połowa czerwca 2016</w:t>
+            </w:r>
+          </w:p>
+        </w:tc>
+      </w:tr>
+      <w:tr>
+        <w:tc>
+          <w:tcPr>
+            <w:tcW w:w="534" w:type="dxa"/>
+          </w:tcPr>
+          <w:p>
+            <w:r>
+              <w:t>5.</w:t>
+            </w:r>
+          </w:p>
+        </w:tc>
+        <w:tc>
+          <w:tcPr>
+            <w:tcW w:w="5607" w:type="dxa"/>
+          </w:tcPr>
+          <w:p>
+            <w:r>
+              <w:t>Przeniesienie podstawowej funkcjonalności pod system Windows</w:t>
+            </w:r>
+          </w:p>
+        </w:tc>
+        <w:tc>
+          <w:tcPr>
+            <w:tcW w:w="3071" w:type="dxa"/>
+          </w:tcPr>
+          <w:p>
+            <w:r>
+              <w:t>Lipiec 2016</w:t>
+            </w:r>
+          </w:p>
+        </w:tc>
+      </w:tr>
+      <w:tr>
+        <w:tc>
+          <w:tcPr>
+            <w:tcW w:w="534" w:type="dxa"/>
+          </w:tcPr>
+          <w:p>
+            <w:r>
+              <w:t>6.</w:t>
+            </w:r>
+          </w:p>
+        </w:tc>
+        <w:tc>
+          <w:tcPr>
+            <w:tcW w:w="5607" w:type="dxa"/>
+          </w:tcPr>
+          <w:p>
+            <w:r>
+              <w:t>Poprawa wydajności i aspektów wizualnych aplikacji</w:t>
+            </w:r>
+          </w:p>
+        </w:tc>
+        <w:tc>
+          <w:tcPr>
+            <w:tcW w:w="3071" w:type="dxa"/>
+          </w:tcPr>
+          <w:p>
+            <w:r>
+              <w:t>Sierpień 2016</w:t>
+            </w:r>
+          </w:p>
+        </w:tc>
+      </w:tr>
+      <w:tr>
+        <w:tc>
+          <w:tcPr>
+            <w:tcW w:w="534" w:type="dxa"/>
+          </w:tcPr>
+          <w:p>
+            <w:r>
+              <w:t>7.</w:t>
+            </w:r>
+          </w:p>
+        </w:tc>
+        <w:tc>
+          <w:tcPr>
+            <w:tcW w:w="5607" w:type="dxa"/>
+          </w:tcPr>
+          <w:p>
+            <w:r>
+              <w:t>Implementacja funkcjonalności zapewniającej import/eksport danych</w:t>
+            </w:r>
+          </w:p>
+        </w:tc>
+        <w:tc>
+          <w:tcPr>
+            <w:tcW w:w="3071" w:type="dxa"/>
+          </w:tcPr>
+          <w:p>
+            <w:r>
+              <w:t>Wrzesień 2016</w:t>
+            </w:r>
+          </w:p>
+        </w:tc>
+      </w:tr>
+      <w:tr>
+        <w:tc>
+          <w:tcPr>
+            <w:tcW w:w="534" w:type="dxa"/>
+          </w:tcPr>
+          <w:p>
+            <w:r>
+              <w:t>8.</w:t>
+            </w:r>
+          </w:p>
+        </w:tc>
+        <w:tc>
+          <w:tcPr>
+            <w:tcW w:w="5607" w:type="dxa"/>
+          </w:tcPr>
+          <w:p>
+            <w:r>
+              <w:t>Dopracowanie funkcjonalności aplikacji, poprawa ewentualnych błędów</w:t>
+            </w:r>
+          </w:p>
+        </w:tc>
+        <w:tc>
+          <w:tcPr>
+            <w:tcW w:w="3071" w:type="dxa"/>
+          </w:tcPr>
+          <w:p>
+            <w:r>
+              <w:t>Październik - listopad 2016</w:t>
+            </w:r>
+          </w:p>
+        </w:tc>
+      </w:tr>
+    </w:tbl>
+    <w:p>
+      <w:r>
+        <w:br w:type="page"/>
+      </w:r>
+    </w:p>
+    <w:p>
+      <w:pPr>
+        <w:pStyle w:val="Nagwek1"/>
+      </w:pPr>
+      <w:bookmarkStart w:id="19" w:name="_Toc466878676"/>
       <w:r>
         <w:lastRenderedPageBreak/>
         <w:t>Spis ilustracji</w:t>
       </w:r>
-      <w:bookmarkEnd w:id="17"/>
+      <w:bookmarkEnd w:id="19"/>
     </w:p>
     <w:p>
       <w:pPr>
@@ -8194,7 +9021,7 @@
   <w:abstractNum w:abstractNumId="1">
     <w:nsid w:val="037C6BA2"/>
     <w:multiLevelType w:val="hybridMultilevel"/>
-    <w:tmpl w:val="6C10092A"/>
+    <w:tmpl w:val="048EFD4E"/>
     <w:lvl w:ilvl="0" w:tplc="0415000F">
       <w:start w:val="1"/>
       <w:numFmt w:val="decimal"/>
@@ -9326,6 +10153,92 @@
     </w:lvl>
   </w:abstractNum>
   <w:abstractNum w:abstractNumId="12">
+    <w:nsid w:val="2889425D"/>
+    <w:multiLevelType w:val="hybridMultilevel"/>
+    <w:tmpl w:val="5AAC1588"/>
+    <w:lvl w:ilvl="0" w:tplc="0415000F">
+      <w:start w:val="1"/>
+      <w:numFmt w:val="decimal"/>
+      <w:lvlText w:val="%1."/>
+      <w:lvlJc w:val="left"/>
+      <w:pPr>
+        <w:ind w:left="720" w:hanging="360"/>
+      </w:pPr>
+    </w:lvl>
+    <w:lvl w:ilvl="1" w:tplc="04150019" w:tentative="1">
+      <w:start w:val="1"/>
+      <w:numFmt w:val="lowerLetter"/>
+      <w:lvlText w:val="%2."/>
+      <w:lvlJc w:val="left"/>
+      <w:pPr>
+        <w:ind w:left="1440" w:hanging="360"/>
+      </w:pPr>
+    </w:lvl>
+    <w:lvl w:ilvl="2" w:tplc="0415001B" w:tentative="1">
+      <w:start w:val="1"/>
+      <w:numFmt w:val="lowerRoman"/>
+      <w:lvlText w:val="%3."/>
+      <w:lvlJc w:val="right"/>
+      <w:pPr>
+        <w:ind w:left="2160" w:hanging="180"/>
+      </w:pPr>
+    </w:lvl>
+    <w:lvl w:ilvl="3" w:tplc="0415000F" w:tentative="1">
+      <w:start w:val="1"/>
+      <w:numFmt w:val="decimal"/>
+      <w:lvlText w:val="%4."/>
+      <w:lvlJc w:val="left"/>
+      <w:pPr>
+        <w:ind w:left="2880" w:hanging="360"/>
+      </w:pPr>
+    </w:lvl>
+    <w:lvl w:ilvl="4" w:tplc="04150019" w:tentative="1">
+      <w:start w:val="1"/>
+      <w:numFmt w:val="lowerLetter"/>
+      <w:lvlText w:val="%5."/>
+      <w:lvlJc w:val="left"/>
+      <w:pPr>
+        <w:ind w:left="3600" w:hanging="360"/>
+      </w:pPr>
+    </w:lvl>
+    <w:lvl w:ilvl="5" w:tplc="0415001B" w:tentative="1">
+      <w:start w:val="1"/>
+      <w:numFmt w:val="lowerRoman"/>
+      <w:lvlText w:val="%6."/>
+      <w:lvlJc w:val="right"/>
+      <w:pPr>
+        <w:ind w:left="4320" w:hanging="180"/>
+      </w:pPr>
+    </w:lvl>
+    <w:lvl w:ilvl="6" w:tplc="0415000F" w:tentative="1">
+      <w:start w:val="1"/>
+      <w:numFmt w:val="decimal"/>
+      <w:lvlText w:val="%7."/>
+      <w:lvlJc w:val="left"/>
+      <w:pPr>
+        <w:ind w:left="5040" w:hanging="360"/>
+      </w:pPr>
+    </w:lvl>
+    <w:lvl w:ilvl="7" w:tplc="04150019" w:tentative="1">
+      <w:start w:val="1"/>
+      <w:numFmt w:val="lowerLetter"/>
+      <w:lvlText w:val="%8."/>
+      <w:lvlJc w:val="left"/>
+      <w:pPr>
+        <w:ind w:left="5760" w:hanging="360"/>
+      </w:pPr>
+    </w:lvl>
+    <w:lvl w:ilvl="8" w:tplc="0415001B" w:tentative="1">
+      <w:start w:val="1"/>
+      <w:numFmt w:val="lowerRoman"/>
+      <w:lvlText w:val="%9."/>
+      <w:lvlJc w:val="right"/>
+      <w:pPr>
+        <w:ind w:left="6480" w:hanging="180"/>
+      </w:pPr>
+    </w:lvl>
+  </w:abstractNum>
+  <w:abstractNum w:abstractNumId="13">
     <w:nsid w:val="293D5532"/>
     <w:multiLevelType w:val="multilevel"/>
     <w:tmpl w:val="7332E70A"/>
@@ -9438,7 +10351,7 @@
       </w:pPr>
     </w:lvl>
   </w:abstractNum>
-  <w:abstractNum w:abstractNumId="13">
+  <w:abstractNum w:abstractNumId="14">
     <w:nsid w:val="2ADB42FF"/>
     <w:multiLevelType w:val="multilevel"/>
     <w:tmpl w:val="D7AC603A"/>
@@ -9551,7 +10464,7 @@
       </w:pPr>
     </w:lvl>
   </w:abstractNum>
-  <w:abstractNum w:abstractNumId="14">
+  <w:abstractNum w:abstractNumId="15">
     <w:nsid w:val="2BC845E0"/>
     <w:multiLevelType w:val="multilevel"/>
     <w:tmpl w:val="A7169E0E"/>
@@ -9669,7 +10582,7 @@
       </w:rPr>
     </w:lvl>
   </w:abstractNum>
-  <w:abstractNum w:abstractNumId="15">
+  <w:abstractNum w:abstractNumId="16">
     <w:nsid w:val="2CAA3E7F"/>
     <w:multiLevelType w:val="multilevel"/>
     <w:tmpl w:val="9592898C"/>
@@ -9787,7 +10700,93 @@
       </w:rPr>
     </w:lvl>
   </w:abstractNum>
-  <w:abstractNum w:abstractNumId="16">
+  <w:abstractNum w:abstractNumId="17">
+    <w:nsid w:val="33F202DC"/>
+    <w:multiLevelType w:val="hybridMultilevel"/>
+    <w:tmpl w:val="048EFD4E"/>
+    <w:lvl w:ilvl="0" w:tplc="0415000F">
+      <w:start w:val="1"/>
+      <w:numFmt w:val="decimal"/>
+      <w:lvlText w:val="%1."/>
+      <w:lvlJc w:val="left"/>
+      <w:pPr>
+        <w:ind w:left="720" w:hanging="360"/>
+      </w:pPr>
+    </w:lvl>
+    <w:lvl w:ilvl="1" w:tplc="04150019" w:tentative="1">
+      <w:start w:val="1"/>
+      <w:numFmt w:val="lowerLetter"/>
+      <w:lvlText w:val="%2."/>
+      <w:lvlJc w:val="left"/>
+      <w:pPr>
+        <w:ind w:left="1440" w:hanging="360"/>
+      </w:pPr>
+    </w:lvl>
+    <w:lvl w:ilvl="2" w:tplc="0415001B" w:tentative="1">
+      <w:start w:val="1"/>
+      <w:numFmt w:val="lowerRoman"/>
+      <w:lvlText w:val="%3."/>
+      <w:lvlJc w:val="right"/>
+      <w:pPr>
+        <w:ind w:left="2160" w:hanging="180"/>
+      </w:pPr>
+    </w:lvl>
+    <w:lvl w:ilvl="3" w:tplc="0415000F" w:tentative="1">
+      <w:start w:val="1"/>
+      <w:numFmt w:val="decimal"/>
+      <w:lvlText w:val="%4."/>
+      <w:lvlJc w:val="left"/>
+      <w:pPr>
+        <w:ind w:left="2880" w:hanging="360"/>
+      </w:pPr>
+    </w:lvl>
+    <w:lvl w:ilvl="4" w:tplc="04150019" w:tentative="1">
+      <w:start w:val="1"/>
+      <w:numFmt w:val="lowerLetter"/>
+      <w:lvlText w:val="%5."/>
+      <w:lvlJc w:val="left"/>
+      <w:pPr>
+        <w:ind w:left="3600" w:hanging="360"/>
+      </w:pPr>
+    </w:lvl>
+    <w:lvl w:ilvl="5" w:tplc="0415001B" w:tentative="1">
+      <w:start w:val="1"/>
+      <w:numFmt w:val="lowerRoman"/>
+      <w:lvlText w:val="%6."/>
+      <w:lvlJc w:val="right"/>
+      <w:pPr>
+        <w:ind w:left="4320" w:hanging="180"/>
+      </w:pPr>
+    </w:lvl>
+    <w:lvl w:ilvl="6" w:tplc="0415000F" w:tentative="1">
+      <w:start w:val="1"/>
+      <w:numFmt w:val="decimal"/>
+      <w:lvlText w:val="%7."/>
+      <w:lvlJc w:val="left"/>
+      <w:pPr>
+        <w:ind w:left="5040" w:hanging="360"/>
+      </w:pPr>
+    </w:lvl>
+    <w:lvl w:ilvl="7" w:tplc="04150019" w:tentative="1">
+      <w:start w:val="1"/>
+      <w:numFmt w:val="lowerLetter"/>
+      <w:lvlText w:val="%8."/>
+      <w:lvlJc w:val="left"/>
+      <w:pPr>
+        <w:ind w:left="5760" w:hanging="360"/>
+      </w:pPr>
+    </w:lvl>
+    <w:lvl w:ilvl="8" w:tplc="0415001B" w:tentative="1">
+      <w:start w:val="1"/>
+      <w:numFmt w:val="lowerRoman"/>
+      <w:lvlText w:val="%9."/>
+      <w:lvlJc w:val="right"/>
+      <w:pPr>
+        <w:ind w:left="6480" w:hanging="180"/>
+      </w:pPr>
+    </w:lvl>
+  </w:abstractNum>
+  <w:abstractNum w:abstractNumId="18">
     <w:nsid w:val="34E73C4A"/>
     <w:multiLevelType w:val="hybridMultilevel"/>
     <w:tmpl w:val="2FC27E74"/>
@@ -9876,7 +10875,7 @@
       </w:pPr>
     </w:lvl>
   </w:abstractNum>
-  <w:abstractNum w:abstractNumId="17">
+  <w:abstractNum w:abstractNumId="19">
     <w:nsid w:val="3BCF3C76"/>
     <w:multiLevelType w:val="multilevel"/>
     <w:tmpl w:val="5C9C56D6"/>
@@ -9989,7 +10988,7 @@
       </w:pPr>
     </w:lvl>
   </w:abstractNum>
-  <w:abstractNum w:abstractNumId="18">
+  <w:abstractNum w:abstractNumId="20">
     <w:nsid w:val="431658BC"/>
     <w:multiLevelType w:val="multilevel"/>
     <w:tmpl w:val="E5EE7FFE"/>
@@ -10102,7 +11101,7 @@
       </w:pPr>
     </w:lvl>
   </w:abstractNum>
-  <w:abstractNum w:abstractNumId="19">
+  <w:abstractNum w:abstractNumId="21">
     <w:nsid w:val="47AE13C3"/>
     <w:multiLevelType w:val="multilevel"/>
     <w:tmpl w:val="9AFC2516"/>
@@ -10215,7 +11214,7 @@
       </w:pPr>
     </w:lvl>
   </w:abstractNum>
-  <w:abstractNum w:abstractNumId="20">
+  <w:abstractNum w:abstractNumId="22">
     <w:nsid w:val="4E624310"/>
     <w:multiLevelType w:val="multilevel"/>
     <w:tmpl w:val="9592898C"/>
@@ -10333,7 +11332,7 @@
       </w:rPr>
     </w:lvl>
   </w:abstractNum>
-  <w:abstractNum w:abstractNumId="21">
+  <w:abstractNum w:abstractNumId="23">
     <w:nsid w:val="516C5A34"/>
     <w:multiLevelType w:val="multilevel"/>
     <w:tmpl w:val="A104A472"/>
@@ -10446,7 +11445,7 @@
       </w:pPr>
     </w:lvl>
   </w:abstractNum>
-  <w:abstractNum w:abstractNumId="22">
+  <w:abstractNum w:abstractNumId="24">
     <w:nsid w:val="51A97AAC"/>
     <w:multiLevelType w:val="multilevel"/>
     <w:tmpl w:val="B26EC370"/>
@@ -10564,7 +11563,7 @@
       </w:rPr>
     </w:lvl>
   </w:abstractNum>
-  <w:abstractNum w:abstractNumId="23">
+  <w:abstractNum w:abstractNumId="25">
     <w:nsid w:val="5ADB5497"/>
     <w:multiLevelType w:val="multilevel"/>
     <w:tmpl w:val="9592898C"/>
@@ -10682,7 +11681,7 @@
       </w:rPr>
     </w:lvl>
   </w:abstractNum>
-  <w:abstractNum w:abstractNumId="24">
+  <w:abstractNum w:abstractNumId="26">
     <w:nsid w:val="5DCA47F5"/>
     <w:multiLevelType w:val="multilevel"/>
     <w:tmpl w:val="9592898C"/>
@@ -10800,7 +11799,7 @@
       </w:rPr>
     </w:lvl>
   </w:abstractNum>
-  <w:abstractNum w:abstractNumId="25">
+  <w:abstractNum w:abstractNumId="27">
     <w:nsid w:val="5EF765A3"/>
     <w:multiLevelType w:val="multilevel"/>
     <w:tmpl w:val="9592898C"/>
@@ -10918,7 +11917,7 @@
       </w:rPr>
     </w:lvl>
   </w:abstractNum>
-  <w:abstractNum w:abstractNumId="26">
+  <w:abstractNum w:abstractNumId="28">
     <w:nsid w:val="61C91C68"/>
     <w:multiLevelType w:val="multilevel"/>
     <w:tmpl w:val="006A2892"/>
@@ -11031,7 +12030,7 @@
       </w:pPr>
     </w:lvl>
   </w:abstractNum>
-  <w:abstractNum w:abstractNumId="27">
+  <w:abstractNum w:abstractNumId="29">
     <w:nsid w:val="6263376A"/>
     <w:multiLevelType w:val="multilevel"/>
     <w:tmpl w:val="41CECF76"/>
@@ -11144,7 +12143,7 @@
       </w:pPr>
     </w:lvl>
   </w:abstractNum>
-  <w:abstractNum w:abstractNumId="28">
+  <w:abstractNum w:abstractNumId="30">
     <w:nsid w:val="62841B03"/>
     <w:multiLevelType w:val="hybridMultilevel"/>
     <w:tmpl w:val="E32E15E6"/>
@@ -11230,7 +12229,7 @@
       </w:pPr>
     </w:lvl>
   </w:abstractNum>
-  <w:abstractNum w:abstractNumId="29">
+  <w:abstractNum w:abstractNumId="31">
     <w:nsid w:val="628A1656"/>
     <w:multiLevelType w:val="multilevel"/>
     <w:tmpl w:val="0E145C4C"/>
@@ -11343,7 +12342,7 @@
       </w:pPr>
     </w:lvl>
   </w:abstractNum>
-  <w:abstractNum w:abstractNumId="30">
+  <w:abstractNum w:abstractNumId="32">
     <w:nsid w:val="62BB7BB0"/>
     <w:multiLevelType w:val="multilevel"/>
     <w:tmpl w:val="9592898C"/>
@@ -11461,7 +12460,7 @@
       </w:rPr>
     </w:lvl>
   </w:abstractNum>
-  <w:abstractNum w:abstractNumId="31">
+  <w:abstractNum w:abstractNumId="33">
     <w:nsid w:val="66510F60"/>
     <w:multiLevelType w:val="multilevel"/>
     <w:tmpl w:val="34CE30A2"/>
@@ -11574,7 +12573,7 @@
       </w:pPr>
     </w:lvl>
   </w:abstractNum>
-  <w:abstractNum w:abstractNumId="32">
+  <w:abstractNum w:abstractNumId="34">
     <w:nsid w:val="68472E97"/>
     <w:multiLevelType w:val="multilevel"/>
     <w:tmpl w:val="3F029A4C"/>
@@ -11687,7 +12686,7 @@
       </w:pPr>
     </w:lvl>
   </w:abstractNum>
-  <w:abstractNum w:abstractNumId="33">
+  <w:abstractNum w:abstractNumId="35">
     <w:nsid w:val="6AD65C8F"/>
     <w:multiLevelType w:val="hybridMultilevel"/>
     <w:tmpl w:val="33A4A24C"/>
@@ -11776,7 +12775,7 @@
       </w:pPr>
     </w:lvl>
   </w:abstractNum>
-  <w:abstractNum w:abstractNumId="34">
+  <w:abstractNum w:abstractNumId="36">
     <w:nsid w:val="6B1146A2"/>
     <w:multiLevelType w:val="multilevel"/>
     <w:tmpl w:val="A7169E0E"/>
@@ -11894,7 +12893,7 @@
       </w:rPr>
     </w:lvl>
   </w:abstractNum>
-  <w:abstractNum w:abstractNumId="35">
+  <w:abstractNum w:abstractNumId="37">
     <w:nsid w:val="6B7D6718"/>
     <w:multiLevelType w:val="multilevel"/>
     <w:tmpl w:val="9592898C"/>
@@ -12012,7 +13011,7 @@
       </w:rPr>
     </w:lvl>
   </w:abstractNum>
-  <w:abstractNum w:abstractNumId="36">
+  <w:abstractNum w:abstractNumId="38">
     <w:nsid w:val="6CB52BF1"/>
     <w:multiLevelType w:val="multilevel"/>
     <w:tmpl w:val="9592898C"/>
@@ -12130,7 +13129,7 @@
       </w:rPr>
     </w:lvl>
   </w:abstractNum>
-  <w:abstractNum w:abstractNumId="37">
+  <w:abstractNum w:abstractNumId="39">
     <w:nsid w:val="6CDE3DAE"/>
     <w:multiLevelType w:val="multilevel"/>
     <w:tmpl w:val="9592898C"/>
@@ -12248,7 +13247,7 @@
       </w:rPr>
     </w:lvl>
   </w:abstractNum>
-  <w:abstractNum w:abstractNumId="38">
+  <w:abstractNum w:abstractNumId="40">
     <w:nsid w:val="78837E26"/>
     <w:multiLevelType w:val="multilevel"/>
     <w:tmpl w:val="791238A6"/>
@@ -12361,7 +13360,7 @@
       </w:pPr>
     </w:lvl>
   </w:abstractNum>
-  <w:abstractNum w:abstractNumId="39">
+  <w:abstractNum w:abstractNumId="41">
     <w:nsid w:val="79241AB6"/>
     <w:multiLevelType w:val="multilevel"/>
     <w:tmpl w:val="9592898C"/>
@@ -12479,7 +13478,7 @@
       </w:rPr>
     </w:lvl>
   </w:abstractNum>
-  <w:abstractNum w:abstractNumId="40">
+  <w:abstractNum w:abstractNumId="42">
     <w:nsid w:val="7A5B470C"/>
     <w:multiLevelType w:val="multilevel"/>
     <w:tmpl w:val="A9BE5A48"/>
@@ -12592,7 +13591,7 @@
       </w:pPr>
     </w:lvl>
   </w:abstractNum>
-  <w:abstractNum w:abstractNumId="41">
+  <w:abstractNum w:abstractNumId="43">
     <w:nsid w:val="7C115E2C"/>
     <w:multiLevelType w:val="multilevel"/>
     <w:tmpl w:val="A7169E0E"/>
@@ -12710,7 +13709,7 @@
       </w:rPr>
     </w:lvl>
   </w:abstractNum>
-  <w:abstractNum w:abstractNumId="42">
+  <w:abstractNum w:abstractNumId="44">
     <w:nsid w:val="7C7C730A"/>
     <w:multiLevelType w:val="multilevel"/>
     <w:tmpl w:val="9592898C"/>
@@ -12832,16 +13831,16 @@
     <w:abstractNumId w:val="4"/>
   </w:num>
   <w:num w:numId="2">
-    <w:abstractNumId w:val="16"/>
+    <w:abstractNumId w:val="18"/>
   </w:num>
   <w:num w:numId="3">
-    <w:abstractNumId w:val="27"/>
+    <w:abstractNumId w:val="29"/>
   </w:num>
   <w:num w:numId="4">
-    <w:abstractNumId w:val="26"/>
+    <w:abstractNumId w:val="28"/>
   </w:num>
   <w:num w:numId="5">
-    <w:abstractNumId w:val="38"/>
+    <w:abstractNumId w:val="40"/>
   </w:num>
   <w:num w:numId="6">
     <w:abstractNumId w:val="2"/>
@@ -12850,61 +13849,61 @@
     <w:abstractNumId w:val="8"/>
   </w:num>
   <w:num w:numId="8">
-    <w:abstractNumId w:val="17"/>
+    <w:abstractNumId w:val="19"/>
   </w:num>
   <w:num w:numId="9">
-    <w:abstractNumId w:val="29"/>
+    <w:abstractNumId w:val="31"/>
   </w:num>
   <w:num w:numId="10">
-    <w:abstractNumId w:val="40"/>
+    <w:abstractNumId w:val="42"/>
   </w:num>
   <w:num w:numId="11">
+    <w:abstractNumId w:val="23"/>
+  </w:num>
+  <w:num w:numId="12">
+    <w:abstractNumId w:val="14"/>
+  </w:num>
+  <w:num w:numId="13">
+    <w:abstractNumId w:val="20"/>
+  </w:num>
+  <w:num w:numId="14">
+    <w:abstractNumId w:val="13"/>
+  </w:num>
+  <w:num w:numId="15">
+    <w:abstractNumId w:val="34"/>
+  </w:num>
+  <w:num w:numId="16">
     <w:abstractNumId w:val="21"/>
   </w:num>
-  <w:num w:numId="12">
-    <w:abstractNumId w:val="13"/>
-  </w:num>
-  <w:num w:numId="13">
-    <w:abstractNumId w:val="18"/>
-  </w:num>
-  <w:num w:numId="14">
-    <w:abstractNumId w:val="12"/>
-  </w:num>
-  <w:num w:numId="15">
-    <w:abstractNumId w:val="32"/>
-  </w:num>
-  <w:num w:numId="16">
-    <w:abstractNumId w:val="19"/>
-  </w:num>
   <w:num w:numId="17">
-    <w:abstractNumId w:val="31"/>
+    <w:abstractNumId w:val="33"/>
   </w:num>
   <w:num w:numId="18">
     <w:abstractNumId w:val="0"/>
   </w:num>
   <w:num w:numId="19">
-    <w:abstractNumId w:val="20"/>
+    <w:abstractNumId w:val="22"/>
   </w:num>
   <w:num w:numId="20">
-    <w:abstractNumId w:val="41"/>
+    <w:abstractNumId w:val="43"/>
   </w:num>
   <w:num w:numId="21">
     <w:abstractNumId w:val="10"/>
   </w:num>
   <w:num w:numId="22">
-    <w:abstractNumId w:val="22"/>
+    <w:abstractNumId w:val="24"/>
   </w:num>
   <w:num w:numId="23">
-    <w:abstractNumId w:val="14"/>
+    <w:abstractNumId w:val="15"/>
   </w:num>
   <w:num w:numId="24">
-    <w:abstractNumId w:val="34"/>
+    <w:abstractNumId w:val="36"/>
   </w:num>
   <w:num w:numId="25">
-    <w:abstractNumId w:val="42"/>
+    <w:abstractNumId w:val="44"/>
   </w:num>
   <w:num w:numId="26">
-    <w:abstractNumId w:val="37"/>
+    <w:abstractNumId w:val="39"/>
   </w:num>
   <w:num w:numId="27">
     <w:abstractNumId w:val="7"/>
@@ -12913,49 +13912,55 @@
     <w:abstractNumId w:val="6"/>
   </w:num>
   <w:num w:numId="29">
-    <w:abstractNumId w:val="30"/>
+    <w:abstractNumId w:val="32"/>
   </w:num>
   <w:num w:numId="30">
-    <w:abstractNumId w:val="23"/>
+    <w:abstractNumId w:val="25"/>
   </w:num>
   <w:num w:numId="31">
-    <w:abstractNumId w:val="24"/>
+    <w:abstractNumId w:val="26"/>
   </w:num>
   <w:num w:numId="32">
-    <w:abstractNumId w:val="39"/>
+    <w:abstractNumId w:val="41"/>
   </w:num>
   <w:num w:numId="33">
-    <w:abstractNumId w:val="36"/>
+    <w:abstractNumId w:val="38"/>
   </w:num>
   <w:num w:numId="34">
-    <w:abstractNumId w:val="15"/>
+    <w:abstractNumId w:val="16"/>
   </w:num>
   <w:num w:numId="35">
-    <w:abstractNumId w:val="35"/>
+    <w:abstractNumId w:val="37"/>
   </w:num>
   <w:num w:numId="36">
     <w:abstractNumId w:val="9"/>
   </w:num>
   <w:num w:numId="37">
-    <w:abstractNumId w:val="25"/>
+    <w:abstractNumId w:val="27"/>
   </w:num>
   <w:num w:numId="38">
     <w:abstractNumId w:val="3"/>
   </w:num>
   <w:num w:numId="39">
-    <w:abstractNumId w:val="33"/>
+    <w:abstractNumId w:val="35"/>
   </w:num>
   <w:num w:numId="40">
     <w:abstractNumId w:val="11"/>
   </w:num>
   <w:num w:numId="41">
-    <w:abstractNumId w:val="28"/>
+    <w:abstractNumId w:val="30"/>
   </w:num>
   <w:num w:numId="42">
     <w:abstractNumId w:val="1"/>
   </w:num>
   <w:num w:numId="43">
     <w:abstractNumId w:val="5"/>
+  </w:num>
+  <w:num w:numId="44">
+    <w:abstractNumId w:val="12"/>
+  </w:num>
+  <w:num w:numId="45">
+    <w:abstractNumId w:val="17"/>
   </w:num>
 </w:numbering>
 </file>
@@ -13136,7 +14141,7 @@
     <w:autoRedefine/>
     <w:uiPriority w:val="9"/>
     <w:qFormat/>
-    <w:rsid w:val="00316A84"/>
+    <w:rsid w:val="000A543D"/>
     <w:pPr>
       <w:keepNext/>
       <w:keepLines/>
@@ -13296,7 +14301,7 @@
     <w:basedOn w:val="Domylnaczcionkaakapitu"/>
     <w:link w:val="Nagwek1"/>
     <w:uiPriority w:val="9"/>
-    <w:rsid w:val="00316A84"/>
+    <w:rsid w:val="000A543D"/>
     <w:rPr>
       <w:rFonts w:ascii="Times New Roman" w:eastAsiaTheme="majorEastAsia" w:hAnsi="Times New Roman" w:cstheme="majorBidi"/>
       <w:b/>
@@ -13431,6 +14436,32 @@
     <w:pPr>
       <w:spacing w:after="0"/>
     </w:pPr>
+  </w:style>
+  <w:style w:type="table" w:styleId="Tabela-Siatka">
+    <w:name w:val="Table Grid"/>
+    <w:basedOn w:val="Standardowy"/>
+    <w:uiPriority w:val="59"/>
+    <w:rsid w:val="003B75BA"/>
+    <w:pPr>
+      <w:spacing w:after="0" w:line="240" w:lineRule="auto"/>
+    </w:pPr>
+    <w:tblPr>
+      <w:tblInd w:w="0" w:type="dxa"/>
+      <w:tblBorders>
+        <w:top w:val="single" w:sz="4" w:space="0" w:color="auto"/>
+        <w:left w:val="single" w:sz="4" w:space="0" w:color="auto"/>
+        <w:bottom w:val="single" w:sz="4" w:space="0" w:color="auto"/>
+        <w:right w:val="single" w:sz="4" w:space="0" w:color="auto"/>
+        <w:insideH w:val="single" w:sz="4" w:space="0" w:color="auto"/>
+        <w:insideV w:val="single" w:sz="4" w:space="0" w:color="auto"/>
+      </w:tblBorders>
+      <w:tblCellMar>
+        <w:top w:w="0" w:type="dxa"/>
+        <w:left w:w="108" w:type="dxa"/>
+        <w:bottom w:w="0" w:type="dxa"/>
+        <w:right w:w="108" w:type="dxa"/>
+      </w:tblCellMar>
+    </w:tblPr>
   </w:style>
 </w:styles>
 </file>
@@ -14198,7 +15229,7 @@
 </file>
 
 <file path=customXml/itemProps1.xml><?xml version="1.0" encoding="utf-8"?>
-<ds:datastoreItem xmlns:ds="http://schemas.openxmlformats.org/officeDocument/2006/customXml" ds:itemID="{FA7C8195-C47A-4820-A7D8-B7A9B7BC228D}">
+<ds:datastoreItem xmlns:ds="http://schemas.openxmlformats.org/officeDocument/2006/customXml" ds:itemID="{52317B43-CED6-40BC-ADBB-F456F95B1114}">
   <ds:schemaRefs>
     <ds:schemaRef ds:uri="http://schemas.openxmlformats.org/officeDocument/2006/bibliography"/>
   </ds:schemaRefs>

</xml_diff>